<commit_message>
Things shared with committee
</commit_message>
<xml_diff>
--- a/drafts/committee/grady_5-18-2019.docx
+++ b/drafts/committee/grady_5-18-2019.docx
@@ -143,7 +143,7 @@
         <w:t xml:space="preserve"> </w:t>
       </w:r>
       <w:r>
-        <w:t xml:space="preserve">18,</w:t>
+        <w:t xml:space="preserve">19,</w:t>
       </w:r>
       <w:r>
         <w:t xml:space="preserve"> </w:t>
@@ -696,180 +696,846 @@
     </w:p>
     <w:p>
       <w:pPr>
+        <w:pStyle w:val="Heading2"/>
+      </w:pPr>
+      <w:bookmarkStart w:id="26" w:name="intergroup-conflict-as-a-bargaining-problem"/>
+      <w:bookmarkEnd w:id="26"/>
+      <w:r>
+        <w:t xml:space="preserve">Intergroup Conflict as a Bargaining Problem</w:t>
+      </w:r>
+    </w:p>
+    <w:p>
+      <w:pPr>
+        <w:pStyle w:val="FirstParagraph"/>
+      </w:pPr>
+      <w:r>
+        <w:t xml:space="preserve">Intergroup conflict is most often conceptualized as a bargaining problem</w:t>
+      </w:r>
+      <w:r>
+        <w:t xml:space="preserve"> </w:t>
+      </w:r>
+      <w:r>
+        <w:t xml:space="preserve">(Fearon 1994b; Powell 2006)</w:t>
+      </w:r>
+      <w:r>
+        <w:t xml:space="preserve">, and most solutions to reducing intergroup conflict strive to help the groups overcome those bargaining problems [</w:t>
+      </w:r>
+      <w:r>
+        <w:t xml:space="preserve">Di Salvatore and Ruggeri (2017)</w:t>
+      </w:r>
+      <w:r>
+        <w:t xml:space="preserve">; chris: this cite is just for peacekeeping/intervention]. Intergroup conflict is a bargaining problem because both groups want some resource – land, power, etc – but cannot reach an agreement about how to distribute that resource peacefully. Because fighting is costly, the groups are better off reaching a bargained compromise and not fighting. However, two bargaining problems prevent this: information problems and commitment problems. To successfully bargain, the groups need (1) accurate information about each other, and/or (2) the assurance that each side will abide by its agreements.</w:t>
+      </w:r>
+    </w:p>
+    <w:p>
+      <w:pPr>
+        <w:pStyle w:val="BodyText"/>
+      </w:pPr>
+      <w:r>
+        <w:t xml:space="preserve">An</w:t>
+      </w:r>
+      <w:r>
+        <w:t xml:space="preserve"> </w:t>
+      </w:r>
+      <w:r>
+        <w:rPr>
+          <w:i/>
+        </w:rPr>
+        <w:t xml:space="preserve">information problem</w:t>
+      </w:r>
+      <w:r>
+        <w:t xml:space="preserve"> </w:t>
+      </w:r>
+      <w:r>
+        <w:t xml:space="preserve">arises because neither group possesses accurate information about the other, and both groups have an incentive to deceive the other in order to achieve an advantageous bargaining outcome. Groups have an incentive to portray themselves as stronger, more willing to fight, and less willing to make concessions than they truly are</w:t>
+      </w:r>
+      <w:r>
+        <w:t xml:space="preserve"> </w:t>
+      </w:r>
+      <w:r>
+        <w:t xml:space="preserve">(Fearon 1995)</w:t>
+      </w:r>
+      <w:r>
+        <w:t xml:space="preserve">. This causes bargaining failures because neither group knows what agreements the other side is willing to accept or what their side should receive from bargaining. A</w:t>
+      </w:r>
+      <w:r>
+        <w:t xml:space="preserve"> </w:t>
+      </w:r>
+      <w:r>
+        <w:rPr>
+          <w:i/>
+        </w:rPr>
+        <w:t xml:space="preserve">comittment problem</w:t>
+      </w:r>
+      <w:r>
+        <w:t xml:space="preserve"> </w:t>
+      </w:r>
+      <w:r>
+        <w:t xml:space="preserve">arises because neither group can credibly commit to honor bargained agreements if bargaining power shifts in the future. If bargaining power shifts, one side will have an incentive to renege on the status quo agreement to achieve a better agreement. Neither group can commit to honor agreements made today when both groups know that bargaining power may shift tomorrow.</w:t>
+      </w:r>
+      <w:r>
+        <w:rPr>
+          <w:rStyle w:val="FootnoteReference"/>
+        </w:rPr>
+        <w:footnoteReference w:id="27"/>
+      </w:r>
+      <w:r>
+        <w:t xml:space="preserve"> </w:t>
+      </w:r>
+      <w:r>
+        <w:t xml:space="preserve">Without the ability to commit to agreements, bargaining will not be successful.</w:t>
+      </w:r>
+    </w:p>
+    <w:p>
+      <w:pPr>
+        <w:pStyle w:val="BodyText"/>
+      </w:pPr>
+      <w:r>
+        <w:t xml:space="preserve">Groups in conflict overcome these bargaining problems in several ways. Groups can overcome information problems through fighting, as they learn about each others capacity and willingness to fight</w:t>
+      </w:r>
+      <w:r>
+        <w:t xml:space="preserve"> </w:t>
+      </w:r>
+      <w:r>
+        <w:t xml:space="preserve">(Smith and Stam 2003)</w:t>
+      </w:r>
+      <w:r>
+        <w:t xml:space="preserve">. Groups can also overcome information problems through mediation. An interested third party mediator with no stake in the conflict can provide accurate information to both sides, helping each side reach a bargain</w:t>
+      </w:r>
+      <w:r>
+        <w:t xml:space="preserve"> </w:t>
+      </w:r>
+      <w:r>
+        <w:t xml:space="preserve">(Beber 2012; Kydd 2006; Ott 1972)</w:t>
+      </w:r>
+      <w:r>
+        <w:t xml:space="preserve"> </w:t>
+      </w:r>
+    </w:p>
+    <w:p>
+      <w:pPr>
+        <w:pStyle w:val="BodyText"/>
+      </w:pPr>
+      <w:r>
+        <w:t xml:space="preserve">Even if groups overcome information problems, commitment problems could prevent groups from reaching an agreement. The main way that groups overcome commitment problems is through strong third parties that add large costs to reneging on agreements</w:t>
+      </w:r>
+      <w:r>
+        <w:t xml:space="preserve"> </w:t>
+      </w:r>
+      <w:r>
+        <w:t xml:space="preserve">(Doyle and Sambanis 2000; Fearon 1998; Powell 2006)</w:t>
+      </w:r>
+      <w:r>
+        <w:t xml:space="preserve">. Though each group may have an incentive to defect on their agreement if bargaining power changes in a vacuum, the groups have no incentive to defect if a strong third party is capable and willing to punish defection from bargained agreements. With a third party punishing defection, the groups can bargain in good faith knowing that the other will abide by its word.</w:t>
+      </w:r>
+    </w:p>
+    <w:p>
+      <w:pPr>
+        <w:pStyle w:val="Heading2"/>
+      </w:pPr>
+      <w:bookmarkStart w:id="28" w:name="the-persistence-of-intergroup-conflict"/>
+      <w:bookmarkEnd w:id="28"/>
+      <w:r>
+        <w:t xml:space="preserve">The Persistence of Intergroup Conflict</w:t>
+      </w:r>
+    </w:p>
+    <w:p>
+      <w:pPr>
+        <w:pStyle w:val="FirstParagraph"/>
+      </w:pPr>
+      <w:r>
+        <w:t xml:space="preserve">If we know how to resolve intergroup conflict, why does conflict persist? International mediation and intervention are dogged by two issues of motivation. First, mediators are usually motivated for peace. This motivation implies that mediator’s provide information that is biased towards encouraging the groups to negotiate a peace agreement. Groups engaged in bargaining must believe that mediators provide accurate, unbiased information for mediators to reduce information problems. Since both groups know that mediators are biased towards peace, mediators may not help groups achieve peace</w:t>
+      </w:r>
+      <w:r>
+        <w:t xml:space="preserve"> </w:t>
+      </w:r>
+      <w:r>
+        <w:t xml:space="preserve">(Fey and Ramsay 2010; Kydd 2006; Smith and Stam 2003)</w:t>
+      </w:r>
+      <w:r>
+        <w:t xml:space="preserve">. Second, international actors may lack the motivation to mediate or to intervene into the conflict, even if one group reneges on its agreement. Intervention is costly and so international actors cannot credibly commit to intervene into the conflict unless they have a stake in the conflict</w:t>
+      </w:r>
+      <w:r>
+        <w:t xml:space="preserve"> </w:t>
+      </w:r>
+      <w:r>
+        <w:t xml:space="preserve">(Kydd 2006)</w:t>
+      </w:r>
+      <w:r>
+        <w:t xml:space="preserve">.</w:t>
+      </w:r>
+    </w:p>
+    <w:p>
+      <w:pPr>
+        <w:pStyle w:val="BodyText"/>
+      </w:pPr>
+      <w:r>
+        <w:t xml:space="preserve">This lack of motivation is especially relevant for intergroup conflict between groups within a state. Most international actors and strong third parties lack an incentive to intervene into intrastate intergroup conflicts, and these disputes tend to take place within states that lack the capacity to compel both sides themselves. Since intervention is costly, strong third parties have an incentive to intervene only</w:t>
+      </w:r>
+      <w:r>
+        <w:t xml:space="preserve"> </w:t>
+      </w:r>
+      <w:r>
+        <w:rPr>
+          <w:i/>
+        </w:rPr>
+        <w:t xml:space="preserve">after</w:t>
+      </w:r>
+      <w:r>
+        <w:t xml:space="preserve"> </w:t>
+      </w:r>
+      <w:r>
+        <w:t xml:space="preserve">fighting escalates, so intervention will generally not be used to prevent conflict from escalating or to reduce the persistent, smaller-scale violence that plague many countries. The lack of a strong third party to prevent the intergroup bargaining failures that causes persistent intergroup conflict is a serious barrier to peace.</w:t>
+      </w:r>
+    </w:p>
+    <w:p>
+      <w:pPr>
+        <w:pStyle w:val="BodyText"/>
+      </w:pPr>
+      <w:r>
+        <w:t xml:space="preserve">Conflict also persists due to intergroup prejudice. Groups in competition and conflict develop prejudiced attitudes that make peace difficult to attain</w:t>
+      </w:r>
+      <w:r>
+        <w:t xml:space="preserve"> </w:t>
+      </w:r>
+      <w:r>
+        <w:t xml:space="preserve">(Allport 1954; Sherif 1958)</w:t>
+      </w:r>
+      <w:r>
+        <w:t xml:space="preserve">. Conflicting groups think the outgroup is untrustworthy, selfishly motivated, and innately bad [cite: dehumanization, tajfel1981, Gutsell and Inzlitch 2010 for brain mechanism, Schaller_Neuberg_2008]. Intergroup conflict fuels and is fueled by intergroup prejudice. Intergroup prejudice prevents peaceful resolution of conflict directly, through exacerbating bargaining problems, and indirectly, through biasing perceptions of ingroup and outgroup behavior and through changing each group’s preferences for peace and war.</w:t>
+      </w:r>
+    </w:p>
+    <w:p>
+      <w:pPr>
+        <w:pStyle w:val="BodyText"/>
+      </w:pPr>
+      <w:r>
+        <w:t xml:space="preserve">Directly, intergroup prejudice prevents peace by exacerbating bargaining problems. At their heart, information and commitment problems are both problems of trust. For information problems, groups do not trust the information they get from the other group. For commitment problems, groups do not trust the other group to abide by its agreements. Highly prejudiced groups are less likely to trust information they receive from the other side or any peace commitment they get from the other side. As a result, prejudiced groups are unlikely to overcome bargaining problems and more likely to engage in violent conflict.</w:t>
+      </w:r>
+      <w:r>
+        <w:t xml:space="preserve"> </w:t>
+      </w:r>
+    </w:p>
+    <w:p>
+      <w:pPr>
+        <w:pStyle w:val="BodyText"/>
+      </w:pPr>
+      <w:r>
+        <w:t xml:space="preserve">Indirectly, intergroup prejudice prevents accurate perceptions about the attitudes and preferences of the outgroup.</w:t>
+      </w:r>
+      <w:r>
+        <w:t xml:space="preserve"> </w:t>
+      </w:r>
+      <w:r>
+        <w:t xml:space="preserve"> </w:t>
+      </w:r>
+      <w:r>
+        <w:t xml:space="preserve">Prejudice biases our interpretation of ingroup and outgroup behavior. Ingroups will perceive their own belligerent actions as defensive and justified, and are more likely to perceive outgroup actions as aggressive, negatively motivated, and unjustified [</w:t>
+      </w:r>
+      <w:r>
+        <w:t xml:space="preserve">Hewstone (1990)</w:t>
+      </w:r>
+      <w:r>
+        <w:t xml:space="preserve">;</w:t>
+      </w:r>
+      <w:r>
+        <w:t xml:space="preserve"> </w:t>
+      </w:r>
+      <w:r>
+        <w:t xml:space="preserve">Amir (1969)</w:t>
+      </w:r>
+      <w:r>
+        <w:t xml:space="preserve">; chris: fundamental attribution error, ultimate/group attribution error, confirmation bias, anchoring bias, Hunter et al 1991].</w:t>
+      </w:r>
+      <w:r>
+        <w:t xml:space="preserve"> </w:t>
+      </w:r>
+      <w:r>
+        <w:t xml:space="preserve"> </w:t>
+      </w:r>
+      <w:r>
+        <w:t xml:space="preserve">The perceived negative behavior may be seen as</w:t>
+      </w:r>
+      <w:r>
+        <w:t xml:space="preserve"> </w:t>
+      </w:r>
+      <w:r>
+        <w:rPr>
+          <w:i/>
+        </w:rPr>
+        <w:t xml:space="preserve">defining</w:t>
+      </w:r>
+      <w:r>
+        <w:t xml:space="preserve"> </w:t>
+      </w:r>
+      <w:r>
+        <w:t xml:space="preserve">of the group, whereas any perceived positive behavior may be seen as the</w:t>
+      </w:r>
+      <w:r>
+        <w:t xml:space="preserve"> </w:t>
+      </w:r>
+      <w:r>
+        <w:rPr>
+          <w:i/>
+        </w:rPr>
+        <w:t xml:space="preserve">exception</w:t>
+      </w:r>
+      <w:r>
+        <w:t xml:space="preserve"> </w:t>
+      </w:r>
+      <w:r>
+        <w:t xml:space="preserve">to the group</w:t>
+      </w:r>
+      <w:r>
+        <w:t xml:space="preserve"> </w:t>
+      </w:r>
+      <w:r>
+        <w:t xml:space="preserve">(Allison and Messick 1985; Pettigrew 1979)</w:t>
+      </w:r>
+      <w:r>
+        <w:t xml:space="preserve">. Even positive intergroup interactions may be re-interpreted as negative to avoid cognitive dissonance</w:t>
+      </w:r>
+      <w:r>
+        <w:t xml:space="preserve"> </w:t>
+      </w:r>
+      <w:r>
+        <w:t xml:space="preserve">(Festinger 1962; Gubler 2013; Paolini, Harwood, and Rubin 2010)</w:t>
+      </w:r>
+      <w:r>
+        <w:t xml:space="preserve">. Interpreting interactions negatively saps the power of each group to reassure the other with costly signals of willingness to cooperate in future interactions</w:t>
+      </w:r>
+      <w:r>
+        <w:t xml:space="preserve"> </w:t>
+      </w:r>
+      <w:r>
+        <w:t xml:space="preserve">(Kydd 2000,</w:t>
+      </w:r>
+      <w:r>
+        <w:t xml:space="preserve"> </w:t>
+      </w:r>
+      <w:r>
+        <w:t xml:space="preserve">Rohner, Thoenig, and Zilibotti (2013)</w:t>
+      </w:r>
+      <w:r>
+        <w:t xml:space="preserve">)</w:t>
+      </w:r>
+      <w:r>
+        <w:t xml:space="preserve">. Adds to information problems as groups will hold inaccurate views about each other’s willingness to cooperate and likelihood of upholding agreements.</w:t>
+      </w:r>
+    </w:p>
+    <w:p>
+      <w:pPr>
+        <w:pStyle w:val="BodyText"/>
+      </w:pPr>
+      <w:r>
+        <w:t xml:space="preserve">This indirect mechanism poses problems for groups to develop reputations as trustworthy. When there is no strong third party to enforce bargaining agreements, commitment problems are often overcome by reputations.</w:t>
+      </w:r>
+      <w:r>
+        <w:rPr>
+          <w:rStyle w:val="FootnoteReference"/>
+        </w:rPr>
+        <w:footnoteReference w:id="29"/>
+      </w:r>
+      <w:r>
+        <w:t xml:space="preserve"> </w:t>
+      </w:r>
+      <w:r>
+        <w:t xml:space="preserve">Reputations, beliefs that groups have about the likely behavior of other actors, allow groups to bargain and negotiate even without an organization willing to punish defection from agreements. Though defecting may be beneficial in one specific instance, groups may not defect because getting a reputation for defecting on agreements harms a group’s ability to achieve agreements in the future. By relying on reputation and the knowledge that groups desire good reputations, groups can coordinate in the absence of a strong third party.</w:t>
+      </w:r>
+    </w:p>
+    <w:p>
+      <w:pPr>
+        <w:pStyle w:val="BodyText"/>
+      </w:pPr>
+      <w:r>
+        <w:t xml:space="preserve">The reputation mechanism could prevent intergroup conflict but reputations, too, are hampered by prejudice.</w:t>
+      </w:r>
+      <w:r>
+        <w:t xml:space="preserve"> </w:t>
+      </w:r>
+      <w:r>
+        <w:t xml:space="preserve">Prejudice biases interpretations of ingroup and outgroup behavior, which makes it very difficult for a group to develop a positive reputation with a group they are in conflict with, even when both groups are motivated to end the conflict. This bias likely pushes each group’s perception of the other side’s willingness to make peace further from their true willingness to make peace and so reputations hinder, rather than aid, intergroup bargaining processes.</w:t>
+      </w:r>
+    </w:p>
+    <w:p>
+      <w:pPr>
+        <w:pStyle w:val="BodyText"/>
+      </w:pPr>
+      <w:r>
+        <w:t xml:space="preserve">Reputations to prevent conflict are also hampered by a lack of opportunities for groups to observe each others behavior and to learn the outgroup’s reputation. Compounding that problem, few of the outgroup’s interactions will be with groups that are relevant for predicting the outgroup’s behavior towards my group. This means that the main opportunity to observe outgroup behavior and learn their reputation is your own interactions with the outgroup. For groups in conflict, these opportunities are likely rare and almost always adversarial.</w:t>
+      </w:r>
+    </w:p>
+    <w:p>
+      <w:pPr>
+        <w:pStyle w:val="BodyText"/>
+      </w:pPr>
+      <w:r>
+        <w:t xml:space="preserve">These negative attitudes also change the each groups preference for peace or war, both for leaders and for individuals who encounter disagreements with outgroup members.</w:t>
+      </w:r>
+      <w:r>
+        <w:t xml:space="preserve"> </w:t>
+      </w:r>
+      <w:r>
+        <w:t xml:space="preserve"> </w:t>
+      </w:r>
+      <w:r>
+        <w:t xml:space="preserve">The utility an individual gets for attitudes and behaviors depends largely on how those attitudes and behaviors are received by their ingroup</w:t>
+      </w:r>
+      <w:r>
+        <w:t xml:space="preserve"> </w:t>
+      </w:r>
+      <w:r>
+        <w:t xml:space="preserve">(Wood 2000)</w:t>
+      </w:r>
+      <w:r>
+        <w:t xml:space="preserve">. These</w:t>
+      </w:r>
+      <w:r>
+        <w:t xml:space="preserve"> </w:t>
+      </w:r>
+      <w:r>
+        <w:t xml:space="preserve">“</w:t>
+      </w:r>
+      <w:r>
+        <w:t xml:space="preserve">social payoffs</w:t>
+      </w:r>
+      <w:r>
+        <w:t xml:space="preserve">”</w:t>
+      </w:r>
+      <w:r>
+        <w:t xml:space="preserve"> </w:t>
+      </w:r>
+      <w:r>
+        <w:t xml:space="preserve">constrain the actions of leaders and individual group members. In the context of outgroup prejudice, the group might punish a leader for cooperating or compromising with the outgroup</w:t>
+      </w:r>
+      <w:r>
+        <w:t xml:space="preserve"> </w:t>
+      </w:r>
+      <w:r>
+        <w:t xml:space="preserve">(Fearon 1994a)</w:t>
+      </w:r>
+      <w:r>
+        <w:t xml:space="preserve">. Individuals might get similarly socially punished for cooperating instead of taking a hard stand against the other side’s perceived transgressions. Leaders of highly prejudiced groups also cannot credibly commit to keep their group members in check. Individuals in highly prejudiced groups might not engage in ingroup policing, a strong, costly signal to the other side that your group will uphold its peace agreements</w:t>
+      </w:r>
+      <w:r>
+        <w:t xml:space="preserve"> </w:t>
+      </w:r>
+      <w:r>
+        <w:t xml:space="preserve">(Fearon and Laitin 1996)</w:t>
+      </w:r>
+      <w:r>
+        <w:t xml:space="preserve">. While cooperation and ingroup policing might be punished, aggressive actions may be seen as righteous self-defense of the ingroup and rewarded.</w:t>
+      </w:r>
+    </w:p>
+    <w:p>
+      <w:pPr>
+        <w:pStyle w:val="BodyText"/>
+      </w:pPr>
+      <w:r>
+        <w:t xml:space="preserve">Along with social benefits from aggressive attitudes and behavior, individuals might receive psychological benefits from conflict and from social differentiation with the outgroup</w:t>
+      </w:r>
+      <w:r>
+        <w:t xml:space="preserve"> </w:t>
+      </w:r>
+      <w:r>
+        <w:t xml:space="preserve">(Wood 2000)</w:t>
+      </w:r>
+      <w:r>
+        <w:t xml:space="preserve">. Many groups define</w:t>
+      </w:r>
+      <w:r>
+        <w:t xml:space="preserve"> </w:t>
+      </w:r>
+      <w:r>
+        <w:t xml:space="preserve">“</w:t>
+      </w:r>
+      <w:r>
+        <w:t xml:space="preserve">us</w:t>
+      </w:r>
+      <w:r>
+        <w:t xml:space="preserve">”</w:t>
+      </w:r>
+      <w:r>
+        <w:t xml:space="preserve"> </w:t>
+      </w:r>
+      <w:r>
+        <w:t xml:space="preserve">by positive differences with a</w:t>
+      </w:r>
+      <w:r>
+        <w:t xml:space="preserve"> </w:t>
+      </w:r>
+      <w:r>
+        <w:t xml:space="preserve">“</w:t>
+      </w:r>
+      <w:r>
+        <w:t xml:space="preserve">them</w:t>
+      </w:r>
+      <w:r>
+        <w:t xml:space="preserve">”</w:t>
+      </w:r>
+      <w:r>
+        <w:t xml:space="preserve">, and an individual can derive self-esteem from positively comparing their group identity to a rival group</w:t>
+      </w:r>
+      <w:r>
+        <w:t xml:space="preserve"> </w:t>
+      </w:r>
+      <w:r>
+        <w:t xml:space="preserve">(Brewer 1999; Tajfel 1981)</w:t>
+      </w:r>
+      <w:r>
+        <w:t xml:space="preserve">. When group members derive self-esteem from feeling superior to an outgroup, group members may reject rhetoric about group similarity due to cognitive dissonance it causes them. Group members may also reject actions that recognize the outgroup as equals.</w:t>
+      </w:r>
+    </w:p>
+    <w:p>
+      <w:pPr>
+        <w:pStyle w:val="Heading2"/>
+      </w:pPr>
+      <w:bookmarkStart w:id="30" w:name="psychological-reconciliation-to-reduce-prejudice-and-conflict"/>
+      <w:bookmarkEnd w:id="30"/>
+      <w:r>
+        <w:t xml:space="preserve">Psychological Reconciliation to Reduce Prejudice and Conflict</w:t>
+      </w:r>
+    </w:p>
+    <w:p>
+      <w:pPr>
+        <w:pStyle w:val="FirstParagraph"/>
+      </w:pPr>
+      <w:r>
+        <w:t xml:space="preserve">The problems of negative intergroup attitudes suggests that improving those attitudes could lead to peace-promoting behaviors and reduce conflict. One of the most promising approaches to improving intergroup attitudes comes from intergroup contact theory. Intergroup contact theory hypothesizes that interactions in which group members cooperate to achieve shared goals will reduce prejudice. Reducing prejudice can help groups overcome bargaining problems and reduce the likelihood of violence.</w:t>
+      </w:r>
+    </w:p>
+    <w:p>
+      <w:pPr>
+        <w:pStyle w:val="BodyText"/>
+      </w:pPr>
+      <w:r>
+        <w:t xml:space="preserve">When groups are in conflict, most incidental intergroup contact will be highly adversarial. Intergroup contact theory posits several conditions necessary for intergroup contact to reduce prejudice. Groups must cooperate with equal status to achieve shared goals with the support of elites. Intergroup contact under these conditions gives the ability give strong costly signals about a group’s reputation and the</w:t>
+      </w:r>
+      <w:r>
+        <w:t xml:space="preserve"> </w:t>
+      </w:r>
+      <w:r>
+        <w:t xml:space="preserve">“</w:t>
+      </w:r>
+      <w:r>
+        <w:t xml:space="preserve">group type</w:t>
+      </w:r>
+      <w:r>
+        <w:t xml:space="preserve">”</w:t>
+      </w:r>
+      <w:r>
+        <w:t xml:space="preserve"> </w:t>
+      </w:r>
+      <w:r>
+        <w:t xml:space="preserve">as a conditional complier: we will honor our agreements if you honor yours. And about perceptual fairness/unbiasedness: we will interpret things you do fairly and we will interpret things we do fairly (i.e. we will not think everything we do is justified and everything you do is unjustified).</w:t>
+      </w:r>
+    </w:p>
+    <w:p>
+      <w:pPr>
+        <w:pStyle w:val="BodyText"/>
+      </w:pPr>
+      <w:r>
+        <w:t xml:space="preserve">It is important for the intergroup contact to focus on superordinate goals</w:t>
+      </w:r>
+      <w:r>
+        <w:t xml:space="preserve"> </w:t>
+      </w:r>
+      <w:r>
+        <w:t xml:space="preserve">(</w:t>
+      </w:r>
+      <w:r>
+        <w:rPr>
+          <w:b/>
+        </w:rPr>
+        <w:t xml:space="preserve">???</w:t>
+      </w:r>
+      <w:r>
+        <w:t xml:space="preserve">)</w:t>
+      </w:r>
+      <w:r>
+        <w:t xml:space="preserve">.</w:t>
+      </w:r>
+    </w:p>
+    <w:p>
+      <w:pPr>
+        <w:pStyle w:val="BodyText"/>
+      </w:pPr>
+      <w:r>
+        <w:t xml:space="preserve">Could improve reputations/remove stereotypes. Increase perception of trustworthiness/intergroup trust. Contact gives opportunity for costly signals. Reputations will help groups overcome information and commitment problems. Groups trust information they get from the other group. Groups trust the other group to abide by agreements because they believe the other group is also motivated by peace.</w:t>
+      </w:r>
+    </w:p>
+    <w:p>
+      <w:pPr>
+        <w:pStyle w:val="BodyText"/>
+      </w:pPr>
+      <w:r>
+        <w:t xml:space="preserve">Can give group members interactions that reduce perceptual biases. Can decrease prejudice and encourage ingroup policing. Decrease prejudice also allows leaders to credibly commit entire group to peace. Encourage ingroup policing. Create norms against prejudice and violence, or connect existing norms to the outgroup by humanizing the outgroup.</w:t>
+      </w:r>
+    </w:p>
+    <w:p>
+      <w:pPr>
+        <w:pStyle w:val="BodyText"/>
+      </w:pPr>
+      <w:r>
+        <w:t xml:space="preserve">Could improve dispute resolution and reduce conflict over resources. Encourage sharing resources</w:t>
+      </w:r>
+      <w:r>
+        <w:t xml:space="preserve"> </w:t>
+      </w:r>
+      <w:r>
+        <w:rPr>
+          <w:i/>
+        </w:rPr>
+        <w:t xml:space="preserve">or</w:t>
+      </w:r>
+      <w:r>
+        <w:t xml:space="preserve"> </w:t>
+      </w:r>
+      <w:r>
+        <w:t xml:space="preserve">separation of resources. Mediation training – help community leaders resolve disputes.</w:t>
+      </w:r>
+    </w:p>
+    <w:p>
+      <w:pPr>
+        <w:pStyle w:val="BodyText"/>
+      </w:pPr>
+      <w:r>
+        <w:t xml:space="preserve">Could decrease threat, though in cases of active conflict this might exacerbate rather than solve conflict (information about reduced outgroup threat == higher chance of my group winning).</w:t>
+      </w:r>
+    </w:p>
+    <w:p>
+      <w:pPr>
+        <w:pStyle w:val="BodyText"/>
+      </w:pPr>
+      <w:r>
+        <w:t xml:space="preserve">Could increase empathy. Seeing the other side’s argument, seeing their motivations. Increase empathy/less prejudice helps interpret information in non-biased way. [Chris: cite literature on empathy making me interpret information about other people more accurately. Kertzer?]</w:t>
+      </w:r>
+    </w:p>
+    <w:p>
+      <w:pPr>
+        <w:pStyle w:val="BodyText"/>
+      </w:pPr>
+      <w:r>
+        <w:t xml:space="preserve">Could expand ingroup/make group similarities salient. Seeing our two groups as one, seeing our incentives as aligned.</w:t>
+      </w:r>
+    </w:p>
+    <w:p>
+      <w:pPr>
+        <w:pStyle w:val="BodyText"/>
+      </w:pPr>
+      <w:r>
+        <w:t xml:space="preserve">Groups work together to gain more material resources, improves us now, makes me think working together in the</w:t>
+      </w:r>
+      <w:r>
+        <w:t xml:space="preserve"> </w:t>
+      </w:r>
+      <w:r>
+        <w:rPr>
+          <w:i/>
+        </w:rPr>
+        <w:t xml:space="preserve">future</w:t>
+      </w:r>
+      <w:r>
+        <w:t xml:space="preserve"> </w:t>
+      </w:r>
+      <w:r>
+        <w:t xml:space="preserve">would be good.</w:t>
+      </w:r>
+    </w:p>
+    <w:p>
+      <w:pPr>
+        <w:pStyle w:val="BodyText"/>
+      </w:pPr>
+      <w:r>
+        <w:t xml:space="preserve">Can give group members the capacity to affect conflict.</w:t>
+      </w:r>
+    </w:p>
+    <w:p>
+      <w:pPr>
+        <w:pStyle w:val="BodyText"/>
+      </w:pPr>
+      <w:r>
+        <w:t xml:space="preserve">As an alternative to top-down international intervention to reduce conflict, bottom-up peacebuilding programs can reduce conflict by focusing on both the immediate economic concerns contributing to conflict (superordinate goals?) and the psychological attitudes contributing to conflict. Bottom-up psychological reconciliation programs should work for the types of conflicts for which international intervention is rarely used and is unlikely to be successful. Persistent intergroup conflict that plagues many countries. Low-level conflict before it builds to large-scale conflict. There are XX conflicts of this type accounting for XX deaths each year.</w:t>
+      </w:r>
+    </w:p>
+    <w:p>
+      <w:pPr>
+        <w:pStyle w:val="Heading2"/>
+      </w:pPr>
+      <w:bookmarkStart w:id="31" w:name="why-reducing-prejudice-could-fail"/>
+      <w:bookmarkEnd w:id="31"/>
+      <w:r>
+        <w:t xml:space="preserve">Why Reducing Prejudice Could Fail</w:t>
+      </w:r>
+    </w:p>
+    <w:p>
+      <w:pPr>
+        <w:pStyle w:val="FirstParagraph"/>
+      </w:pPr>
+      <w:r>
+        <w:t xml:space="preserve">Yet reducing prejudice generally, and intergroup contact specifically, may not work in contexts of ongoing violence. As with mediation and intervention, bottom-up reconciliation programs may be ineffective while conflict is going on and only effective at maintaining peace once the formal conflict has ended. Many reasons contact may not work in this context.</w:t>
+      </w:r>
+    </w:p>
+    <w:p>
+      <w:pPr>
+        <w:pStyle w:val="BodyText"/>
+      </w:pPr>
+      <w:r>
+        <w:t xml:space="preserve">Intergroup conflict is commitment problem solved by strong third party</w:t>
+      </w:r>
+      <w:r>
+        <w:t xml:space="preserve"> </w:t>
+      </w:r>
+      <w:r>
+        <w:t xml:space="preserve">(Fearon 1994b; Powell 2006)</w:t>
+      </w:r>
+      <w:r>
+        <w:t xml:space="preserve"> </w:t>
+      </w:r>
+      <w:r>
+        <w:t xml:space="preserve">and bottom-up programs do not provide a strong third party that can enforce commitments. Psychological reconciliation is not how we’ve thought of solving commitment problems between conflicting groups or improving reputations. Can psych reconciliation improve reputations in contexts of ongoing violence?</w:t>
+      </w:r>
+    </w:p>
+    <w:p>
+      <w:pPr>
+        <w:pStyle w:val="BodyText"/>
+      </w:pPr>
+      <w:r>
+        <w:t xml:space="preserve">Psychological reconciliation can prevent resumption of conflict but requires conflict to already be resolved</w:t>
+      </w:r>
+      <w:r>
+        <w:t xml:space="preserve"> </w:t>
+      </w:r>
+      <w:r>
+        <w:t xml:space="preserve">(Bar-Tal 2000)</w:t>
+      </w:r>
+      <w:r>
+        <w:t xml:space="preserve">. Active conflict produces many grievances and high prejudice; cognitive dissonance causes backlash for the most prejudiced people</w:t>
+      </w:r>
+      <w:r>
+        <w:t xml:space="preserve"> </w:t>
+      </w:r>
+      <w:r>
+        <w:t xml:space="preserve">(Festinger 1962; Gubler 2011)</w:t>
+      </w:r>
+      <w:r>
+        <w:t xml:space="preserve">. Negative contact experiences reinforce negative stereotypes</w:t>
+      </w:r>
+      <w:r>
+        <w:t xml:space="preserve"> </w:t>
+      </w:r>
+      <w:r>
+        <w:t xml:space="preserve">(Paolini, Harwood, and Rubin 2010)</w:t>
+      </w:r>
+      <w:r>
+        <w:t xml:space="preserve">. Motivated reasoning for attitudes towards others</w:t>
+      </w:r>
+      <w:r>
+        <w:t xml:space="preserve"> </w:t>
+      </w:r>
+      <w:r>
+        <w:t xml:space="preserve">(Klein and Kunda 1992)</w:t>
+      </w:r>
+      <w:r>
+        <w:t xml:space="preserve">. If you don’t want to like someone, you will find a reason not to.</w:t>
+      </w:r>
+    </w:p>
+    <w:p>
+      <w:pPr>
+        <w:pStyle w:val="BodyText"/>
+      </w:pPr>
+      <w:r>
+        <w:t xml:space="preserve">Underlying cause of conflict still present. Groups still engage in competition for resources, which breeds conflict</w:t>
+      </w:r>
+      <w:r>
+        <w:t xml:space="preserve"> </w:t>
+      </w:r>
+      <w:r>
+        <w:t xml:space="preserve">(Campbell 1965; Sherif et al. 1988)</w:t>
+      </w:r>
+      <w:r>
+        <w:t xml:space="preserve">.</w:t>
+      </w:r>
+    </w:p>
+    <w:p>
+      <w:pPr>
+        <w:pStyle w:val="BodyText"/>
+      </w:pPr>
+      <w:r>
+        <w:t xml:space="preserve">Few norms against prejudice, possibly group norms that support this particular intergroup prejudice. If intergroup contact works by activating</w:t>
+      </w:r>
+      <w:r>
+        <w:t xml:space="preserve"> </w:t>
+      </w:r>
+      <w:r>
+        <w:t xml:space="preserve">“</w:t>
+      </w:r>
+      <w:r>
+        <w:t xml:space="preserve">norms against prejudice</w:t>
+      </w:r>
+      <w:r>
+        <w:t xml:space="preserve">”</w:t>
+      </w:r>
+      <w:r>
+        <w:t xml:space="preserve">, unlikely to work here.</w:t>
+      </w:r>
+    </w:p>
+    <w:p>
+      <w:pPr>
+        <w:pStyle w:val="BodyText"/>
+      </w:pPr>
+      <w:r>
+        <w:t xml:space="preserve">Intergroup contact may only reduce prejudice from high-status group to low-status group.</w:t>
+      </w:r>
+    </w:p>
+    <w:p>
+      <w:pPr>
         <w:pStyle w:val="Heading1"/>
       </w:pPr>
-      <w:bookmarkStart w:id="26" w:name="theory-1"/>
-      <w:bookmarkEnd w:id="26"/>
-      <w:r>
-        <w:t xml:space="preserve">Theory</w:t>
-      </w:r>
-    </w:p>
-    <w:p>
-      <w:pPr>
-        <w:pStyle w:val="Heading2"/>
-      </w:pPr>
-      <w:bookmarkStart w:id="27" w:name="intergroup-conflict-as-a-bargaining-problem"/>
-      <w:bookmarkEnd w:id="27"/>
-      <w:r>
-        <w:t xml:space="preserve">Intergroup Conflict as a Bargaining Problem</w:t>
-      </w:r>
-    </w:p>
-    <w:p>
-      <w:pPr>
-        <w:pStyle w:val="FirstParagraph"/>
-      </w:pPr>
-      <w:r>
-        <w:t xml:space="preserve">Intergroup conflict is most often conceptualized as a bargaining problem</w:t>
-      </w:r>
-      <w:r>
-        <w:t xml:space="preserve"> </w:t>
-      </w:r>
-      <w:r>
-        <w:t xml:space="preserve">(Fearon 1994b; Powell 2006)</w:t>
-      </w:r>
-      <w:r>
-        <w:t xml:space="preserve">, and most solutions to reducing intergroup conflict strive to help the groups overcome those bargaining problems [</w:t>
-      </w:r>
-      <w:r>
-        <w:t xml:space="preserve">Di Salvatore and Ruggeri (2017)</w:t>
-      </w:r>
-      <w:r>
-        <w:t xml:space="preserve">; chris: this cite is just for peacekeeping/intervention]. Intergroup conflict is a bargaining problem because both groups want some resource – land, power, etc – but cannot reach an agreement about how to distribute that resource peacefully. Because fighting is costly, the groups are better off reaching a bargained compromise and not fighting. However, two bargaining problems prevent this: information problems and commitment problems. To successfully bargain, the groups need (1) accurate information about each other, and/or (2) the assurance that each side will abide by its agreements.</w:t>
-      </w:r>
-    </w:p>
-    <w:p>
-      <w:pPr>
-        <w:pStyle w:val="BodyText"/>
-      </w:pPr>
-      <w:r>
-        <w:t xml:space="preserve">An</w:t>
-      </w:r>
-      <w:r>
-        <w:t xml:space="preserve"> </w:t>
-      </w:r>
-      <w:r>
-        <w:rPr>
-          <w:i/>
-        </w:rPr>
-        <w:t xml:space="preserve">information problem</w:t>
-      </w:r>
-      <w:r>
-        <w:t xml:space="preserve"> </w:t>
-      </w:r>
-      <w:r>
-        <w:t xml:space="preserve">arises because neither group possesses accurate information about the other, and both groups have an incentive to deceive the other in order to achieve an advantageous bargaining outcome. Groups have an incentive to portray themselves as stronger, more willing to fight, and less willing to make concessions than they truly are</w:t>
-      </w:r>
-      <w:r>
-        <w:t xml:space="preserve"> </w:t>
-      </w:r>
-      <w:r>
-        <w:t xml:space="preserve">(Fearon 1995)</w:t>
-      </w:r>
-      <w:r>
-        <w:t xml:space="preserve">. This causes bargaining failures because neither group knows what agreements the other side is willing to accept or what their side should receive from bargaining. A</w:t>
-      </w:r>
-      <w:r>
-        <w:t xml:space="preserve"> </w:t>
-      </w:r>
-      <w:r>
-        <w:rPr>
-          <w:i/>
-        </w:rPr>
-        <w:t xml:space="preserve">comittment problem</w:t>
-      </w:r>
-      <w:r>
-        <w:t xml:space="preserve"> </w:t>
-      </w:r>
-      <w:r>
-        <w:t xml:space="preserve">arises because neither group can credibly commit to honor bargained agreements if bargaining power shifts in the future. If bargaining power shifts, one side will have an incentive to renege on the status quo agreement to achieve a better agreement. Neither group can commit to honor agreements made today when both groups know that bargaining power may shift tomorrow.</w:t>
-      </w:r>
-      <w:r>
-        <w:rPr>
-          <w:rStyle w:val="FootnoteReference"/>
-        </w:rPr>
-        <w:footnoteReference w:id="28"/>
-      </w:r>
-      <w:r>
-        <w:t xml:space="preserve"> </w:t>
-      </w:r>
-      <w:r>
-        <w:t xml:space="preserve">Without the ability to commit to agreements, bargaining will not be successful.</w:t>
-      </w:r>
-    </w:p>
-    <w:p>
-      <w:pPr>
-        <w:pStyle w:val="BodyText"/>
-      </w:pPr>
-      <w:r>
-        <w:t xml:space="preserve">Groups in conflict overcome these bargaining problems in several ways. Groups can overcome information problems through fighting, as they learn about each others capacity and willingness to fight</w:t>
-      </w:r>
-      <w:r>
-        <w:t xml:space="preserve"> </w:t>
-      </w:r>
-      <w:r>
-        <w:t xml:space="preserve">(Smith and Stam 2003)</w:t>
-      </w:r>
-      <w:r>
-        <w:t xml:space="preserve">. Groups can also overcome information problems through mediation. An interested third party mediator with no stake in the conflict can provide accurate information to both sides, helping each side reach a bargain</w:t>
-      </w:r>
-      <w:r>
-        <w:t xml:space="preserve"> </w:t>
-      </w:r>
-      <w:r>
-        <w:t xml:space="preserve">(Beber 2012; Kydd 2006; Ott 1972)</w:t>
-      </w:r>
-      <w:r>
-        <w:t xml:space="preserve"> </w:t>
-      </w:r>
-    </w:p>
-    <w:p>
-      <w:pPr>
-        <w:pStyle w:val="BodyText"/>
-      </w:pPr>
-      <w:r>
-        <w:t xml:space="preserve">Even if groups overcome information problems, commitment problems could prevent groups from reaching an agreement. The main way that groups overcome commitment problems is through strong third parties that add large costs to reneging on agreements</w:t>
-      </w:r>
-      <w:r>
-        <w:t xml:space="preserve"> </w:t>
-      </w:r>
-      <w:r>
-        <w:t xml:space="preserve">(Doyle and Sambanis 2000; Fearon 1998; Powell 2006)</w:t>
-      </w:r>
-      <w:r>
-        <w:t xml:space="preserve">. Though each group may have an incentive to defect on their agreement if bargaining power changes in a vacuum, the groups have no incentive to defect if a strong third party is capable and willing to punish defection from bargained agreements. With a third party punishing defection, the groups can bargain in good faith knowing that the other will abide by its word.</w:t>
-      </w:r>
-    </w:p>
-    <w:p>
-      <w:pPr>
-        <w:pStyle w:val="Heading2"/>
-      </w:pPr>
-      <w:bookmarkStart w:id="29" w:name="the-persistence-of-intergroup-conflict"/>
-      <w:bookmarkEnd w:id="29"/>
-      <w:r>
-        <w:t xml:space="preserve">The Persistence of Intergroup Conflict</w:t>
-      </w:r>
-    </w:p>
-    <w:p>
-      <w:pPr>
-        <w:pStyle w:val="FirstParagraph"/>
-      </w:pPr>
-      <w:r>
-        <w:t xml:space="preserve">If we know how to resolve intergroup conflict, why does conflict persist? International mediation and intervention are dogged by two issues of motivation. First, mediators are usually motivated for peace. This motivation implies that mediator’s provide information that is biased towards encouraging the groups to negotiate a peace agreement. Groups engaged in bargaining must believe that mediators provide accurate, unbiased information for mediators to reduce information problems. Since both groups know that mediators are biased towards peace, mediators may not help groups achieve peace</w:t>
-      </w:r>
-      <w:r>
-        <w:t xml:space="preserve"> </w:t>
-      </w:r>
-      <w:r>
-        <w:t xml:space="preserve">(Fey and Ramsay 2010; Kydd 2006; Smith and Stam 2003)</w:t>
-      </w:r>
-      <w:r>
-        <w:t xml:space="preserve">. Second, international actors may lack the motivation to mediate or to intervene into the conflict, even if one group reneges on its agreement. Intervention is costly and so international actors cannot credibly commit to intervene into the conflict unless they have a stake in the conflict</w:t>
-      </w:r>
-      <w:r>
-        <w:t xml:space="preserve"> </w:t>
-      </w:r>
-      <w:r>
-        <w:t xml:space="preserve">(Kydd 2006)</w:t>
+      <w:bookmarkStart w:id="32" w:name="references"/>
+      <w:bookmarkEnd w:id="32"/>
+      <w:r>
+        <w:t xml:space="preserve">References</w:t>
+      </w:r>
+    </w:p>
+    <w:p>
+      <w:pPr>
+        <w:pStyle w:val="Bibliography"/>
+      </w:pPr>
+      <w:r>
+        <w:t xml:space="preserve">Allison, Scott T, and David M Messick. 1985. “The Group Attribution Error.”</w:t>
+      </w:r>
+      <w:r>
+        <w:t xml:space="preserve"> </w:t>
+      </w:r>
+      <w:r>
+        <w:rPr>
+          <w:i/>
+        </w:rPr>
+        <w:t xml:space="preserve">Journal of Experimental Social Psychology</w:t>
+      </w:r>
+      <w:r>
+        <w:t xml:space="preserve"> </w:t>
+      </w:r>
+      <w:r>
+        <w:t xml:space="preserve">21(6): 563–79.</w:t>
+      </w:r>
+    </w:p>
+    <w:p>
+      <w:pPr>
+        <w:pStyle w:val="Bibliography"/>
+      </w:pPr>
+      <w:r>
+        <w:t xml:space="preserve">Allport, Gordon. 1954. “The Nature of Prejudice.”</w:t>
+      </w:r>
+      <w:r>
+        <w:t xml:space="preserve"> </w:t>
+      </w:r>
+      <w:r>
+        <w:rPr>
+          <w:i/>
+        </w:rPr>
+        <w:t xml:space="preserve">Garden City, NJ Anchor</w:t>
       </w:r>
       <w:r>
         <w:t xml:space="preserve">.</w:t>
@@ -877,390 +1543,111 @@
     </w:p>
     <w:p>
       <w:pPr>
-        <w:pStyle w:val="BodyText"/>
-      </w:pPr>
-      <w:r>
-        <w:t xml:space="preserve">This lack of motivation is especially relevant for intergroup conflict between groups within a state. Most international actors and strong third parties lack an incentive to intervene into intrastate intergroup conflicts, and these disputes tend to take place within states that lack the capacity to compel both sides themselves. Since intervention is costly, strong third parties have an incentive to intervene only</w:t>
-      </w:r>
-      <w:r>
-        <w:t xml:space="preserve"> </w:t>
-      </w:r>
-      <w:r>
-        <w:rPr>
-          <w:i/>
-        </w:rPr>
-        <w:t xml:space="preserve">after</w:t>
-      </w:r>
-      <w:r>
-        <w:t xml:space="preserve"> </w:t>
-      </w:r>
-      <w:r>
-        <w:t xml:space="preserve">fighting escalates, so intervention will generally not be used to prevent conflict from escalating or to reduce the persistent, smaller-scale violence that plague many countries. The lack of a strong third party to prevent the intergroup bargaining failures that causes persistent intergroup conflict is a serious barrier to peace.</w:t>
-      </w:r>
-    </w:p>
-    <w:p>
-      <w:pPr>
-        <w:pStyle w:val="BodyText"/>
-      </w:pPr>
-      <w:r>
-        <w:t xml:space="preserve">Conflict also persists due to intergroup prejudice. Groups in competition and conflict develop prejudiced attitudes that make peace difficult to attain</w:t>
-      </w:r>
-      <w:r>
-        <w:t xml:space="preserve"> </w:t>
-      </w:r>
-      <w:r>
-        <w:t xml:space="preserve">(Allport 1954; Sherif 1958)</w:t>
-      </w:r>
-      <w:r>
-        <w:t xml:space="preserve">. Conflicting groups think the outgroup is untrustworthy, selfishly motivated, and innately bad [cite: dehumanization, tajfel1981, Gutsell and Inzlitch 2010 for brain mechanism, Schaller_Neuberg_2008]. Intergroup conflict fuels and is fueled by intergroup prejudice. Intergroup prejudice prevents peaceful resolution of conflict directly, through exacerbating bargaining problems, and indirectly, through biasing perceptions of ingroup and outgroup behavior and through changing each group’s preferences for peace and war.</w:t>
-      </w:r>
-    </w:p>
-    <w:p>
-      <w:pPr>
-        <w:pStyle w:val="BodyText"/>
-      </w:pPr>
-      <w:r>
-        <w:t xml:space="preserve">Directly, intergroup prejudice prevents peace by exacerbating bargaining problems. At their heart, information and commitment problems are both problems of trust. For information problems, groups do not trust the information they get from the other group. For commitment problems, groups do not trust the other group to abide by its agreements. Highly prejudiced groups are less likely to trust information they receive from the other side or any peace commitment they get from the other side. As a result, prejudiced groups are unlikely to overcome bargaining problems and more likely to engage in violent conflict.</w:t>
-      </w:r>
-      <w:r>
-        <w:t xml:space="preserve"> </w:t>
-      </w:r>
-    </w:p>
-    <w:p>
-      <w:pPr>
-        <w:pStyle w:val="BodyText"/>
-      </w:pPr>
-      <w:r>
-        <w:t xml:space="preserve">Indirectly, intergroup prejudice prevents accurate perceptions about the attitudes and preferences of the outgroup.</w:t>
-      </w:r>
-      <w:r>
-        <w:t xml:space="preserve"> </w:t>
-      </w:r>
-      <w:r>
-        <w:t xml:space="preserve"> </w:t>
-      </w:r>
-      <w:r>
-        <w:t xml:space="preserve">Prejudice biases our interpretation of ingroup and outgroup behavior. Ingroups will perceive their own belligerent actions as defensive and justified, and are more likely to perceive outgroup actions as aggressive, negatively motivated, and unjustified [</w:t>
-      </w:r>
-      <w:r>
-        <w:t xml:space="preserve">Hewstone (1990)</w:t>
-      </w:r>
-      <w:r>
-        <w:t xml:space="preserve">;</w:t>
-      </w:r>
-      <w:r>
-        <w:t xml:space="preserve"> </w:t>
-      </w:r>
-      <w:r>
-        <w:t xml:space="preserve">Amir (1969)</w:t>
-      </w:r>
-      <w:r>
-        <w:t xml:space="preserve">; chris: fundamental attribution error, ultimate/group attribution error, confirmation bias, anchoring bias, Hunter et al 1991].</w:t>
-      </w:r>
-      <w:r>
-        <w:t xml:space="preserve"> </w:t>
-      </w:r>
-      <w:r>
-        <w:t xml:space="preserve"> </w:t>
-      </w:r>
-      <w:r>
-        <w:t xml:space="preserve">The perceived negative behavior may be seen as</w:t>
-      </w:r>
-      <w:r>
-        <w:t xml:space="preserve"> </w:t>
-      </w:r>
-      <w:r>
-        <w:rPr>
-          <w:i/>
-        </w:rPr>
-        <w:t xml:space="preserve">defining</w:t>
-      </w:r>
-      <w:r>
-        <w:t xml:space="preserve"> </w:t>
-      </w:r>
-      <w:r>
-        <w:t xml:space="preserve">of the group, whereas any perceived positive behavior may be seen as the</w:t>
-      </w:r>
-      <w:r>
-        <w:t xml:space="preserve"> </w:t>
-      </w:r>
-      <w:r>
-        <w:rPr>
-          <w:i/>
-        </w:rPr>
-        <w:t xml:space="preserve">exception</w:t>
-      </w:r>
-      <w:r>
-        <w:t xml:space="preserve"> </w:t>
-      </w:r>
-      <w:r>
-        <w:t xml:space="preserve">to the group</w:t>
-      </w:r>
-      <w:r>
-        <w:t xml:space="preserve"> </w:t>
-      </w:r>
-      <w:r>
-        <w:t xml:space="preserve">(Allison and Messick 1985; Pettigrew 1979)</w:t>
-      </w:r>
-      <w:r>
-        <w:t xml:space="preserve">. Even positive intergroup interactions may be re-interpreted as negative to avoid cognitive dissonance</w:t>
-      </w:r>
-      <w:r>
-        <w:t xml:space="preserve"> </w:t>
-      </w:r>
-      <w:r>
-        <w:t xml:space="preserve">(Festinger 1962; Gubler 2013; Paolini, Harwood, and Rubin 2010)</w:t>
-      </w:r>
-      <w:r>
-        <w:t xml:space="preserve">. Interpreting interactions negatively saps the power of each group to reassure the other with costly signals of willingness to cooperate in future interactions</w:t>
-      </w:r>
-      <w:r>
-        <w:t xml:space="preserve"> </w:t>
-      </w:r>
-      <w:r>
-        <w:t xml:space="preserve">(Kydd 2000,</w:t>
-      </w:r>
-      <w:r>
-        <w:t xml:space="preserve"> </w:t>
-      </w:r>
-      <w:r>
-        <w:t xml:space="preserve">Rohner, Thoenig, and Zilibotti (2013)</w:t>
-      </w:r>
-      <w:r>
-        <w:t xml:space="preserve">)</w:t>
-      </w:r>
-      <w:r>
-        <w:t xml:space="preserve">. Adds to information problems as groups will hold inaccurate views about each other’s willingness to cooperate and likelihood of upholding agreements.</w:t>
-      </w:r>
-    </w:p>
-    <w:p>
-      <w:pPr>
-        <w:pStyle w:val="BodyText"/>
-      </w:pPr>
-      <w:r>
-        <w:t xml:space="preserve">This indirect mechanism poses problems for groups to develop reputations as trustworthy. When there is no strong third party to enforce bargaining agreements, commitment problems are often overcome by reputations.</w:t>
-      </w:r>
-      <w:r>
-        <w:rPr>
-          <w:rStyle w:val="FootnoteReference"/>
-        </w:rPr>
-        <w:footnoteReference w:id="30"/>
-      </w:r>
-      <w:r>
-        <w:t xml:space="preserve"> </w:t>
-      </w:r>
-      <w:r>
-        <w:t xml:space="preserve">Reputations, beliefs that groups have about the likely behavior of other actors, allow groups to bargain and negotiate even without an organization willing to punish defection from agreements. Though defecting may be beneficial in one specific instance, groups may not defect because getting a reputation for defecting on agreements harms a group’s ability to achieve agreements in the future. By relying on reputation and the knowledge that groups desire good reputations, groups can coordinate in the absence of a strong third party.</w:t>
-      </w:r>
-    </w:p>
-    <w:p>
-      <w:pPr>
-        <w:pStyle w:val="BodyText"/>
-      </w:pPr>
-      <w:r>
-        <w:t xml:space="preserve">The reputation mechanism could prevent intergroup conflict but reputations, too, are hampered by prejudice.</w:t>
-      </w:r>
-      <w:r>
-        <w:t xml:space="preserve"> </w:t>
-      </w:r>
-      <w:r>
-        <w:t xml:space="preserve">Prejudice biases interpretations of ingroup and outgroup behavior, which makes it very difficult for a group to develop a positive reputation with a group they are in conflict with, even when both groups are motivated to end the conflict. This bias likely pushes each group’s perception of the other side’s willingness to make peace further from their true willingness to make peace and so reputations hinder, rather than aid, intergroup bargaining processes.</w:t>
-      </w:r>
-    </w:p>
-    <w:p>
-      <w:pPr>
-        <w:pStyle w:val="BodyText"/>
-      </w:pPr>
-      <w:r>
-        <w:t xml:space="preserve">Reputations to prevent conflict are also hampered by a lack of opportunities for groups to observe each others behavior and to learn the outgroup’s reputation. Compounding that problem, few of the outgroup’s interactions will be with groups that are relevant for predicting the outgroup’s behavior towards my group. This means that the main opportunity to observe outgroup behavior and learn their reputation is your own interactions with the outgroup. For groups in conflict, these opportunities are likely rare and almost always adversarial.</w:t>
-      </w:r>
-    </w:p>
-    <w:p>
-      <w:pPr>
-        <w:pStyle w:val="BodyText"/>
-      </w:pPr>
-      <w:r>
-        <w:t xml:space="preserve">These negative attitudes also change the each groups preference for peace or war, both for leaders and for individuals who encounter disagreements with outgroup members.</w:t>
-      </w:r>
-      <w:r>
-        <w:t xml:space="preserve"> </w:t>
-      </w:r>
-      <w:r>
-        <w:t xml:space="preserve"> </w:t>
-      </w:r>
-      <w:r>
-        <w:t xml:space="preserve">The utility an individual gets for attitudes and behaviors depends largely on how those attitudes and behaviors are received by their ingroup</w:t>
-      </w:r>
-      <w:r>
-        <w:t xml:space="preserve"> </w:t>
-      </w:r>
-      <w:r>
-        <w:t xml:space="preserve">(Wood 2000)</w:t>
-      </w:r>
-      <w:r>
-        <w:t xml:space="preserve">. These</w:t>
-      </w:r>
-      <w:r>
-        <w:t xml:space="preserve"> </w:t>
-      </w:r>
-      <w:r>
-        <w:t xml:space="preserve">“</w:t>
-      </w:r>
-      <w:r>
-        <w:t xml:space="preserve">social payoffs</w:t>
-      </w:r>
-      <w:r>
-        <w:t xml:space="preserve">”</w:t>
-      </w:r>
-      <w:r>
-        <w:t xml:space="preserve"> </w:t>
-      </w:r>
-      <w:r>
-        <w:t xml:space="preserve">constrain the actions of leaders and individual group members. In the context of outgroup prejudice, the group might punish a leader for cooperating or compromising with the outgroup</w:t>
-      </w:r>
-      <w:r>
-        <w:t xml:space="preserve"> </w:t>
-      </w:r>
-      <w:r>
-        <w:t xml:space="preserve">(Fearon 1994a)</w:t>
-      </w:r>
-      <w:r>
-        <w:t xml:space="preserve">. Individuals might get similarly socially punished for cooperating instead of taking a hard stand against the other side’s perceived transgressions. Leaders of highly prejudiced groups also cannot credibly commit to keep their group members in check. Individuals in highly prejudiced groups might not engage in ingroup policing, a strong, costly signal to the other side that your group will uphold its peace agreements</w:t>
-      </w:r>
-      <w:r>
-        <w:t xml:space="preserve"> </w:t>
-      </w:r>
-      <w:r>
-        <w:t xml:space="preserve">(Fearon and Laitin 1996)</w:t>
-      </w:r>
-      <w:r>
-        <w:t xml:space="preserve">. While cooperation and ingroup policing might be punished, aggressive actions may be seen as righteous self-defense of the ingroup and rewarded.</w:t>
-      </w:r>
-    </w:p>
-    <w:p>
-      <w:pPr>
-        <w:pStyle w:val="BodyText"/>
-      </w:pPr>
-      <w:r>
-        <w:t xml:space="preserve">Along with social benefits from aggressive attitudes and behavior, individuals might receive psychological benefits from conflict and from social differentiation with the outgroup</w:t>
-      </w:r>
-      <w:r>
-        <w:t xml:space="preserve"> </w:t>
-      </w:r>
-      <w:r>
-        <w:t xml:space="preserve">(Wood 2000)</w:t>
-      </w:r>
-      <w:r>
-        <w:t xml:space="preserve">. Many groups define</w:t>
-      </w:r>
-      <w:r>
-        <w:t xml:space="preserve"> </w:t>
-      </w:r>
-      <w:r>
-        <w:t xml:space="preserve">“</w:t>
-      </w:r>
-      <w:r>
-        <w:t xml:space="preserve">us</w:t>
-      </w:r>
-      <w:r>
-        <w:t xml:space="preserve">”</w:t>
-      </w:r>
-      <w:r>
-        <w:t xml:space="preserve"> </w:t>
-      </w:r>
-      <w:r>
-        <w:t xml:space="preserve">by positive differences with a</w:t>
-      </w:r>
-      <w:r>
-        <w:t xml:space="preserve"> </w:t>
-      </w:r>
-      <w:r>
-        <w:t xml:space="preserve">“</w:t>
-      </w:r>
-      <w:r>
-        <w:t xml:space="preserve">them</w:t>
-      </w:r>
-      <w:r>
-        <w:t xml:space="preserve">”</w:t>
-      </w:r>
-      <w:r>
-        <w:t xml:space="preserve">, and an individual can derive self-esteem from positively comparing their group identity to a rival group</w:t>
-      </w:r>
-      <w:r>
-        <w:t xml:space="preserve"> </w:t>
-      </w:r>
-      <w:r>
-        <w:t xml:space="preserve">(Brewer 1999; Tajfel 1981)</w:t>
-      </w:r>
-      <w:r>
-        <w:t xml:space="preserve">. When group members derive self-esteem from feeling superior to an outgroup, group members may reject rhetoric about group similarity due to cognitive dissonance it causes them. Group members may also reject actions that recognize the outgroup as equals.</w:t>
-      </w:r>
-    </w:p>
-    <w:p>
-      <w:pPr>
-        <w:pStyle w:val="Heading2"/>
-      </w:pPr>
-      <w:bookmarkStart w:id="31" w:name="psychological-reconciliation-to-reduce-prejudice-and-conflict"/>
-      <w:bookmarkEnd w:id="31"/>
-      <w:r>
-        <w:t xml:space="preserve">Psychological Reconciliation to Reduce Prejudice and Conflict</w:t>
-      </w:r>
-    </w:p>
-    <w:p>
-      <w:pPr>
-        <w:pStyle w:val="FirstParagraph"/>
-      </w:pPr>
-      <w:r>
-        <w:t xml:space="preserve">The problems of negative intergroup attitudes suggests that improving those attitudes could lead to peace-promoting behaviors and reduce conflict. One of the most promising approaches to improving intergroup attitudes comes from intergroup contact theory. Intergroup contact theory hypothesizes that interactions in which group members cooperate to achieve shared goals will reduce prejudice. Reducing prejudice can help groups overcome bargaining problems and reduce the likelihood of violence.</w:t>
-      </w:r>
-    </w:p>
-    <w:p>
-      <w:pPr>
-        <w:pStyle w:val="BodyText"/>
-      </w:pPr>
-      <w:r>
-        <w:t xml:space="preserve">When groups are in conflict, most incidental intergroup contact will be highly adversarial. Intergroup contact theory posits several conditions necessary for intergroup contact to reduce prejudice. Groups must cooperate with equal status to achieve shared goals with the support of elites. Intergroup contact under these conditions gives the ability give strong costly signals about a group’s reputation and the</w:t>
-      </w:r>
-      <w:r>
-        <w:t xml:space="preserve"> </w:t>
-      </w:r>
-      <w:r>
-        <w:t xml:space="preserve">“</w:t>
-      </w:r>
-      <w:r>
-        <w:t xml:space="preserve">group type</w:t>
-      </w:r>
-      <w:r>
-        <w:t xml:space="preserve">”</w:t>
-      </w:r>
-      <w:r>
-        <w:t xml:space="preserve"> </w:t>
-      </w:r>
-      <w:r>
-        <w:t xml:space="preserve">as a conditional complier: we will honor our agreements if you honor yours. And about perceptual fairness/unbiasedness: we will interpret things you do fairly and we will interpret things we do fairly (i.e. we will not think everything we do is justified and everything you do is unjustified).</w:t>
-      </w:r>
-    </w:p>
-    <w:p>
-      <w:pPr>
-        <w:pStyle w:val="BodyText"/>
-      </w:pPr>
-      <w:r>
-        <w:t xml:space="preserve">It is important for the intergroup contact to focus on superordinate goals</w:t>
-      </w:r>
-      <w:r>
-        <w:t xml:space="preserve"> </w:t>
-      </w:r>
-      <w:r>
-        <w:t xml:space="preserve">(</w:t>
-      </w:r>
-      <w:r>
-        <w:rPr>
-          <w:b/>
-        </w:rPr>
-        <w:t xml:space="preserve">???</w:t>
-      </w:r>
-      <w:r>
-        <w:t xml:space="preserve">)</w:t>
+        <w:pStyle w:val="Bibliography"/>
+      </w:pPr>
+      <w:r>
+        <w:t xml:space="preserve">Amir, Yehuda. 1969. “Contact Hypothesis in Ethnic Relations.”</w:t>
+      </w:r>
+      <w:r>
+        <w:t xml:space="preserve"> </w:t>
+      </w:r>
+      <w:r>
+        <w:rPr>
+          <w:i/>
+        </w:rPr>
+        <w:t xml:space="preserve">Psychological bulletin</w:t>
+      </w:r>
+      <w:r>
+        <w:t xml:space="preserve"> </w:t>
+      </w:r>
+      <w:r>
+        <w:t xml:space="preserve">71(5): 319.</w:t>
+      </w:r>
+    </w:p>
+    <w:p>
+      <w:pPr>
+        <w:pStyle w:val="Bibliography"/>
+      </w:pPr>
+      <w:r>
+        <w:t xml:space="preserve">Axelrod, Robert. 1980a. “Effective Choice in the Prisoner’s Dilemma.”</w:t>
+      </w:r>
+      <w:r>
+        <w:t xml:space="preserve"> </w:t>
+      </w:r>
+      <w:r>
+        <w:rPr>
+          <w:i/>
+        </w:rPr>
+        <w:t xml:space="preserve">Journal of conflict resolution</w:t>
+      </w:r>
+      <w:r>
+        <w:t xml:space="preserve"> </w:t>
+      </w:r>
+      <w:r>
+        <w:t xml:space="preserve">24(1): 3–25.</w:t>
+      </w:r>
+    </w:p>
+    <w:p>
+      <w:pPr>
+        <w:pStyle w:val="Bibliography"/>
+      </w:pPr>
+      <w:r>
+        <w:t xml:space="preserve">———. 1980b. “More Effective Choice in the Prisoner’s Dilemma.”</w:t>
+      </w:r>
+      <w:r>
+        <w:t xml:space="preserve"> </w:t>
+      </w:r>
+      <w:r>
+        <w:rPr>
+          <w:i/>
+        </w:rPr>
+        <w:t xml:space="preserve">Journal of Conflict Resolution</w:t>
+      </w:r>
+      <w:r>
+        <w:t xml:space="preserve"> </w:t>
+      </w:r>
+      <w:r>
+        <w:t xml:space="preserve">24(3): 379–403.</w:t>
+      </w:r>
+    </w:p>
+    <w:p>
+      <w:pPr>
+        <w:pStyle w:val="Bibliography"/>
+      </w:pPr>
+      <w:r>
+        <w:t xml:space="preserve">Bar-Tal, Daniel. 2000. “From Intractable Conflict Through Conflict Resolution to Reconciliation: Psychological Analysis.”</w:t>
+      </w:r>
+      <w:r>
+        <w:t xml:space="preserve"> </w:t>
+      </w:r>
+      <w:r>
+        <w:rPr>
+          <w:i/>
+        </w:rPr>
+        <w:t xml:space="preserve">Political Psychology</w:t>
+      </w:r>
+      <w:r>
+        <w:t xml:space="preserve"> </w:t>
+      </w:r>
+      <w:r>
+        <w:t xml:space="preserve">21(2): 351–65.</w:t>
+      </w:r>
+    </w:p>
+    <w:p>
+      <w:pPr>
+        <w:pStyle w:val="Bibliography"/>
+      </w:pPr>
+      <w:r>
+        <w:t xml:space="preserve">Barnhardt, Sharon. 2009. “Near and Dear? Evaluating the Impact of Neighbor Diversity on Inter-Religious Attitudes.”</w:t>
+      </w:r>
+      <w:r>
+        <w:t xml:space="preserve"> </w:t>
+      </w:r>
+      <w:r>
+        <w:rPr>
+          <w:i/>
+        </w:rPr>
+        <w:t xml:space="preserve">Unpublished working paper</w:t>
       </w:r>
       <w:r>
         <w:t xml:space="preserve">.</w:t>
@@ -1268,533 +1655,136 @@
     </w:p>
     <w:p>
       <w:pPr>
-        <w:pStyle w:val="BodyText"/>
-      </w:pPr>
-      <w:r>
-        <w:t xml:space="preserve">Could improve reputations/remove stereotypes. Increase perception of trustworthiness/intergroup trust. Contact gives opportunity for costly signals. Reputations will help groups overcome information and commitment problems. Groups trust information they get from the other group. Groups trust the other group to abide by agreements because they believe the other group is also motivated by peace.</w:t>
-      </w:r>
-    </w:p>
-    <w:p>
-      <w:pPr>
-        <w:pStyle w:val="BodyText"/>
-      </w:pPr>
-      <w:r>
-        <w:t xml:space="preserve">Can give group members interactions that reduce perceptual biases. Can decrease prejudice and encourage ingroup policing. Decrease prejudice also allows leaders to credibly commit entire group to peace. Encourage ingroup policing. Create norms against prejudice and violence, or connect existing norms to the outgroup by humanizing the outgroup.</w:t>
-      </w:r>
-    </w:p>
-    <w:p>
-      <w:pPr>
-        <w:pStyle w:val="BodyText"/>
-      </w:pPr>
-      <w:r>
-        <w:t xml:space="preserve">Could improve dispute resolution and reduce conflict over resources. Encourage sharing resources</w:t>
-      </w:r>
-      <w:r>
-        <w:t xml:space="preserve"> </w:t>
-      </w:r>
-      <w:r>
-        <w:rPr>
-          <w:i/>
-        </w:rPr>
-        <w:t xml:space="preserve">or</w:t>
-      </w:r>
-      <w:r>
-        <w:t xml:space="preserve"> </w:t>
-      </w:r>
-      <w:r>
-        <w:t xml:space="preserve">separation of resources. Mediation training – help community leaders resolve disputes.</w:t>
-      </w:r>
-    </w:p>
-    <w:p>
-      <w:pPr>
-        <w:pStyle w:val="BodyText"/>
-      </w:pPr>
-      <w:r>
-        <w:t xml:space="preserve">Could decrease threat, though in cases of active conflict this might exacerbate rather than solve conflict (information about reduced outgroup threat == higher chance of my group winning).</w:t>
-      </w:r>
-    </w:p>
-    <w:p>
-      <w:pPr>
-        <w:pStyle w:val="BodyText"/>
-      </w:pPr>
-      <w:r>
-        <w:t xml:space="preserve">Could increase empathy. Seeing the other side’s argument, seeing their motivations. Increase empathy/less prejudice helps interpret information in non-biased way. [Chris: cite literature on empathy making me interpret information about other people more accurately. Kertzer?]</w:t>
-      </w:r>
-    </w:p>
-    <w:p>
-      <w:pPr>
-        <w:pStyle w:val="BodyText"/>
-      </w:pPr>
-      <w:r>
-        <w:t xml:space="preserve">Could expand ingroup/make group similarities salient. Seeing our two groups as one, seeing our incentives as aligned.</w:t>
-      </w:r>
-    </w:p>
-    <w:p>
-      <w:pPr>
-        <w:pStyle w:val="BodyText"/>
-      </w:pPr>
-      <w:r>
-        <w:t xml:space="preserve">Groups work together to gain more material resources, improves us now, makes me think working together in the</w:t>
-      </w:r>
-      <w:r>
-        <w:t xml:space="preserve"> </w:t>
-      </w:r>
-      <w:r>
-        <w:rPr>
-          <w:i/>
-        </w:rPr>
-        <w:t xml:space="preserve">future</w:t>
-      </w:r>
-      <w:r>
-        <w:t xml:space="preserve"> </w:t>
-      </w:r>
-      <w:r>
-        <w:t xml:space="preserve">would be good.</w:t>
-      </w:r>
-    </w:p>
-    <w:p>
-      <w:pPr>
-        <w:pStyle w:val="BodyText"/>
-      </w:pPr>
-      <w:r>
-        <w:t xml:space="preserve">Can give group members the capacity to affect conflict.</w:t>
-      </w:r>
-    </w:p>
-    <w:p>
-      <w:pPr>
-        <w:pStyle w:val="BodyText"/>
-      </w:pPr>
-      <w:r>
-        <w:t xml:space="preserve">As an alternative to top-down international intervention to reduce conflict, bottom-up peacebuilding programs can reduce conflict by focusing on both the immediate economic concerns contributing to conflict (superordinate goals?) and the psychological attitudes contributing to conflict. Bottom-up psychological reconciliation programs should work for the types of conflicts for which international intervention is rarely used and is unlikely to be successful. Persistent intergroup conflict that plagues many countries. Low-level conflict before it builds to large-scale conflict. There are XX conflicts of this type accounting for XX deaths each year.</w:t>
-      </w:r>
-    </w:p>
-    <w:p>
-      <w:pPr>
-        <w:pStyle w:val="Heading2"/>
-      </w:pPr>
-      <w:bookmarkStart w:id="32" w:name="why-reducing-prejudice-could-fail"/>
-      <w:bookmarkEnd w:id="32"/>
-      <w:r>
-        <w:t xml:space="preserve">Why Reducing Prejudice Could Fail</w:t>
-      </w:r>
-    </w:p>
-    <w:p>
-      <w:pPr>
-        <w:pStyle w:val="FirstParagraph"/>
-      </w:pPr>
-      <w:r>
-        <w:t xml:space="preserve">Yet reducing prejudice generally, and intergroup contact specifically, may not work in contexts of ongoing violence. As with mediation and intervention, bottom-up reconciliation programs may be ineffective while conflict is going on and only effective at maintaining peace once the formal conflict has ended. Many reasons contact may not work in this context.</w:t>
-      </w:r>
-    </w:p>
-    <w:p>
-      <w:pPr>
-        <w:pStyle w:val="BodyText"/>
-      </w:pPr>
-      <w:r>
-        <w:t xml:space="preserve">Intergroup conflict is commitment problem solved by strong third party</w:t>
-      </w:r>
-      <w:r>
-        <w:t xml:space="preserve"> </w:t>
-      </w:r>
-      <w:r>
-        <w:t xml:space="preserve">(Fearon 1994b; Powell 2006)</w:t>
-      </w:r>
-      <w:r>
-        <w:t xml:space="preserve"> </w:t>
-      </w:r>
-      <w:r>
-        <w:t xml:space="preserve">and bottom-up programs do not provide a strong third party that can enforce commitments. Psychological reconciliation is not how we’ve thought of solving commitment problems between conflicting groups or improving reputations. Can psych reconciliation improve reputations in contexts of ongoing violence?</w:t>
-      </w:r>
-    </w:p>
-    <w:p>
-      <w:pPr>
-        <w:pStyle w:val="BodyText"/>
-      </w:pPr>
-      <w:r>
-        <w:t xml:space="preserve">Psychological reconciliation can prevent resumption of conflict but requires conflict to already be resolved</w:t>
-      </w:r>
-      <w:r>
-        <w:t xml:space="preserve"> </w:t>
-      </w:r>
-      <w:r>
-        <w:t xml:space="preserve">(Bar-Tal 2000)</w:t>
-      </w:r>
-      <w:r>
-        <w:t xml:space="preserve">. Active conflict produces many grievances and high prejudice; cognitive dissonance causes backlash for the most prejudiced people</w:t>
-      </w:r>
-      <w:r>
-        <w:t xml:space="preserve"> </w:t>
-      </w:r>
-      <w:r>
-        <w:t xml:space="preserve">(Festinger 1962; Gubler 2011)</w:t>
-      </w:r>
-      <w:r>
-        <w:t xml:space="preserve">. Negative contact experiences reinforce negative stereotypes</w:t>
-      </w:r>
-      <w:r>
-        <w:t xml:space="preserve"> </w:t>
-      </w:r>
-      <w:r>
-        <w:t xml:space="preserve">(Paolini, Harwood, and Rubin 2010)</w:t>
-      </w:r>
-      <w:r>
-        <w:t xml:space="preserve">. Motivated reasoning for attitudes towards others</w:t>
-      </w:r>
-      <w:r>
-        <w:t xml:space="preserve"> </w:t>
-      </w:r>
-      <w:r>
-        <w:t xml:space="preserve">(Klein and Kunda 1992)</w:t>
-      </w:r>
-      <w:r>
-        <w:t xml:space="preserve">. If you don’t want to like someone, you will find a reason not to.</w:t>
-      </w:r>
-    </w:p>
-    <w:p>
-      <w:pPr>
-        <w:pStyle w:val="BodyText"/>
-      </w:pPr>
-      <w:r>
-        <w:t xml:space="preserve">Underlying cause of conflict still present. Groups still engage in competition for resources, which breeds conflict</w:t>
-      </w:r>
-      <w:r>
-        <w:t xml:space="preserve"> </w:t>
-      </w:r>
-      <w:r>
-        <w:t xml:space="preserve">(Campbell 1965; Sherif et al. 1988)</w:t>
+        <w:pStyle w:val="Bibliography"/>
+      </w:pPr>
+      <w:r>
+        <w:t xml:space="preserve">Beardsley, Kyle. 2008. “Agreement Without Peace? International Mediation and Time Inconsistency Problems.”</w:t>
+      </w:r>
+      <w:r>
+        <w:t xml:space="preserve"> </w:t>
+      </w:r>
+      <w:r>
+        <w:rPr>
+          <w:i/>
+        </w:rPr>
+        <w:t xml:space="preserve">American journal of political science</w:t>
+      </w:r>
+      <w:r>
+        <w:t xml:space="preserve"> </w:t>
+      </w:r>
+      <w:r>
+        <w:t xml:space="preserve">52(4): 723–40.</w:t>
+      </w:r>
+    </w:p>
+    <w:p>
+      <w:pPr>
+        <w:pStyle w:val="Bibliography"/>
+      </w:pPr>
+      <w:r>
+        <w:t xml:space="preserve">Beber, Bernd. 2012. “International Mediation, Selection Effects, and the Question of Bias.”</w:t>
+      </w:r>
+      <w:r>
+        <w:t xml:space="preserve"> </w:t>
+      </w:r>
+      <w:r>
+        <w:rPr>
+          <w:i/>
+        </w:rPr>
+        <w:t xml:space="preserve">Conflict Management and Peace Science</w:t>
+      </w:r>
+      <w:r>
+        <w:t xml:space="preserve"> </w:t>
+      </w:r>
+      <w:r>
+        <w:t xml:space="preserve">29(4): 397–424.</w:t>
+      </w:r>
+    </w:p>
+    <w:p>
+      <w:pPr>
+        <w:pStyle w:val="Bibliography"/>
+      </w:pPr>
+      <w:r>
+        <w:t xml:space="preserve">Brewer, Marilynn B. 1999. “The Psychology of Prejudice: Ingroup Love and Outgroup Hate?”</w:t>
+      </w:r>
+      <w:r>
+        <w:t xml:space="preserve"> </w:t>
+      </w:r>
+      <w:r>
+        <w:rPr>
+          <w:i/>
+        </w:rPr>
+        <w:t xml:space="preserve">Journal of social issues</w:t>
+      </w:r>
+      <w:r>
+        <w:t xml:space="preserve"> </w:t>
+      </w:r>
+      <w:r>
+        <w:t xml:space="preserve">55(3): 429–44.</w:t>
+      </w:r>
+    </w:p>
+    <w:p>
+      <w:pPr>
+        <w:pStyle w:val="Bibliography"/>
+      </w:pPr>
+      <w:r>
+        <w:t xml:space="preserve">Burns, Justine, Lucia Corno, and Eliana La Ferrara. 2015.</w:t>
+      </w:r>
+      <w:r>
+        <w:t xml:space="preserve"> </w:t>
+      </w:r>
+      <w:r>
+        <w:rPr>
+          <w:i/>
+        </w:rPr>
+        <w:t xml:space="preserve">Interaction, Prejudice and Performance. Evidence from South Africa</w:t>
+      </w:r>
+      <w:r>
+        <w:t xml:space="preserve">. Working paper.</w:t>
+      </w:r>
+    </w:p>
+    <w:p>
+      <w:pPr>
+        <w:pStyle w:val="Bibliography"/>
+      </w:pPr>
+      <w:r>
+        <w:t xml:space="preserve">Campbell, Donald T. 1965. “Ethnocentric and Other Altruistic Motives.” In</w:t>
+      </w:r>
+      <w:r>
+        <w:t xml:space="preserve"> </w:t>
+      </w:r>
+      <w:r>
+        <w:rPr>
+          <w:i/>
+        </w:rPr>
+        <w:t xml:space="preserve">Nebraska Symposium on Motivation</w:t>
+      </w:r>
+      <w:r>
+        <w:t xml:space="preserve">, 283–311.</w:t>
+      </w:r>
+    </w:p>
+    <w:p>
+      <w:pPr>
+        <w:pStyle w:val="Bibliography"/>
+      </w:pPr>
+      <w:r>
+        <w:t xml:space="preserve">Daniel, Soni. 2018. “Anti-Open Grazing Law: Nass, Benue, Kwara, Taraba Tackle Defence Minister.”</w:t>
+      </w:r>
+      <w:r>
+        <w:t xml:space="preserve"> </w:t>
+      </w:r>
+      <w:r>
+        <w:rPr>
+          <w:i/>
+        </w:rPr>
+        <w:t xml:space="preserve">Vanguard</w:t>
       </w:r>
       <w:r>
         <w:t xml:space="preserve">.</w:t>
       </w:r>
-    </w:p>
-    <w:p>
-      <w:pPr>
-        <w:pStyle w:val="BodyText"/>
-      </w:pPr>
-      <w:r>
-        <w:t xml:space="preserve">Few norms against prejudice, possibly group norms that support this particular intergroup prejudice. If intergroup contact works by activating</w:t>
-      </w:r>
-      <w:r>
-        <w:t xml:space="preserve"> </w:t>
-      </w:r>
-      <w:r>
-        <w:t xml:space="preserve">“</w:t>
-      </w:r>
-      <w:r>
-        <w:t xml:space="preserve">norms against prejudice</w:t>
-      </w:r>
-      <w:r>
-        <w:t xml:space="preserve">”</w:t>
-      </w:r>
-      <w:r>
-        <w:t xml:space="preserve">, unlikely to work here.</w:t>
-      </w:r>
-    </w:p>
-    <w:p>
-      <w:pPr>
-        <w:pStyle w:val="BodyText"/>
-      </w:pPr>
-      <w:r>
-        <w:t xml:space="preserve">Intergroup contact may only reduce prejudice from high-status group to low-status group.</w:t>
-      </w:r>
-    </w:p>
-    <w:p>
-      <w:pPr>
-        <w:pStyle w:val="Heading1"/>
-      </w:pPr>
-      <w:bookmarkStart w:id="33" w:name="references"/>
-      <w:bookmarkEnd w:id="33"/>
-      <w:r>
-        <w:t xml:space="preserve">References</w:t>
-      </w:r>
-    </w:p>
-    <w:p>
-      <w:pPr>
-        <w:pStyle w:val="Bibliography"/>
-      </w:pPr>
-      <w:r>
-        <w:t xml:space="preserve">Allison, Scott T, and David M Messick. 1985. “The Group Attribution Error.”</w:t>
-      </w:r>
-      <w:r>
-        <w:t xml:space="preserve"> </w:t>
-      </w:r>
-      <w:r>
-        <w:rPr>
-          <w:i/>
-        </w:rPr>
-        <w:t xml:space="preserve">Journal of Experimental Social Psychology</w:t>
-      </w:r>
-      <w:r>
-        <w:t xml:space="preserve"> </w:t>
-      </w:r>
-      <w:r>
-        <w:t xml:space="preserve">21(6): 563–79.</w:t>
-      </w:r>
-    </w:p>
-    <w:p>
-      <w:pPr>
-        <w:pStyle w:val="Bibliography"/>
-      </w:pPr>
-      <w:r>
-        <w:t xml:space="preserve">Allport, Gordon. 1954. “The Nature of Prejudice.”</w:t>
-      </w:r>
-      <w:r>
-        <w:t xml:space="preserve"> </w:t>
-      </w:r>
-      <w:r>
-        <w:rPr>
-          <w:i/>
-        </w:rPr>
-        <w:t xml:space="preserve">Garden City, NJ Anchor</w:t>
-      </w:r>
-      <w:r>
-        <w:t xml:space="preserve">.</w:t>
-      </w:r>
-    </w:p>
-    <w:p>
-      <w:pPr>
-        <w:pStyle w:val="Bibliography"/>
-      </w:pPr>
-      <w:r>
-        <w:t xml:space="preserve">Amir, Yehuda. 1969. “Contact Hypothesis in Ethnic Relations.”</w:t>
-      </w:r>
-      <w:r>
-        <w:t xml:space="preserve"> </w:t>
-      </w:r>
-      <w:r>
-        <w:rPr>
-          <w:i/>
-        </w:rPr>
-        <w:t xml:space="preserve">Psychological bulletin</w:t>
-      </w:r>
-      <w:r>
-        <w:t xml:space="preserve"> </w:t>
-      </w:r>
-      <w:r>
-        <w:t xml:space="preserve">71(5): 319.</w:t>
-      </w:r>
-    </w:p>
-    <w:p>
-      <w:pPr>
-        <w:pStyle w:val="Bibliography"/>
-      </w:pPr>
-      <w:r>
-        <w:t xml:space="preserve">Axelrod, Robert. 1980a. “Effective Choice in the Prisoner’s Dilemma.”</w:t>
-      </w:r>
-      <w:r>
-        <w:t xml:space="preserve"> </w:t>
-      </w:r>
-      <w:r>
-        <w:rPr>
-          <w:i/>
-        </w:rPr>
-        <w:t xml:space="preserve">Journal of conflict resolution</w:t>
-      </w:r>
-      <w:r>
-        <w:t xml:space="preserve"> </w:t>
-      </w:r>
-      <w:r>
-        <w:t xml:space="preserve">24(1): 3–25.</w:t>
-      </w:r>
-    </w:p>
-    <w:p>
-      <w:pPr>
-        <w:pStyle w:val="Bibliography"/>
-      </w:pPr>
-      <w:r>
-        <w:t xml:space="preserve">———. 1980b. “More Effective Choice in the Prisoner’s Dilemma.”</w:t>
-      </w:r>
-      <w:r>
-        <w:t xml:space="preserve"> </w:t>
-      </w:r>
-      <w:r>
-        <w:rPr>
-          <w:i/>
-        </w:rPr>
-        <w:t xml:space="preserve">Journal of Conflict Resolution</w:t>
-      </w:r>
-      <w:r>
-        <w:t xml:space="preserve"> </w:t>
-      </w:r>
-      <w:r>
-        <w:t xml:space="preserve">24(3): 379–403.</w:t>
-      </w:r>
-    </w:p>
-    <w:p>
-      <w:pPr>
-        <w:pStyle w:val="Bibliography"/>
-      </w:pPr>
-      <w:r>
-        <w:t xml:space="preserve">Bar-Tal, Daniel. 2000. “From Intractable Conflict Through Conflict Resolution to Reconciliation: Psychological Analysis.”</w:t>
-      </w:r>
-      <w:r>
-        <w:t xml:space="preserve"> </w:t>
-      </w:r>
-      <w:r>
-        <w:rPr>
-          <w:i/>
-        </w:rPr>
-        <w:t xml:space="preserve">Political Psychology</w:t>
-      </w:r>
-      <w:r>
-        <w:t xml:space="preserve"> </w:t>
-      </w:r>
-      <w:r>
-        <w:t xml:space="preserve">21(2): 351–65.</w:t>
-      </w:r>
-    </w:p>
-    <w:p>
-      <w:pPr>
-        <w:pStyle w:val="Bibliography"/>
-      </w:pPr>
-      <w:r>
-        <w:t xml:space="preserve">Barnhardt, Sharon. 2009. “Near and Dear? Evaluating the Impact of Neighbor Diversity on Inter-Religious Attitudes.”</w:t>
-      </w:r>
-      <w:r>
-        <w:t xml:space="preserve"> </w:t>
-      </w:r>
-      <w:r>
-        <w:rPr>
-          <w:i/>
-        </w:rPr>
-        <w:t xml:space="preserve">Unpublished working paper</w:t>
-      </w:r>
-      <w:r>
-        <w:t xml:space="preserve">.</w:t>
-      </w:r>
-    </w:p>
-    <w:p>
-      <w:pPr>
-        <w:pStyle w:val="Bibliography"/>
-      </w:pPr>
-      <w:r>
-        <w:t xml:space="preserve">Beardsley, Kyle. 2008. “Agreement Without Peace? International Mediation and Time Inconsistency Problems.”</w:t>
-      </w:r>
-      <w:r>
-        <w:t xml:space="preserve"> </w:t>
-      </w:r>
-      <w:r>
-        <w:rPr>
-          <w:i/>
-        </w:rPr>
-        <w:t xml:space="preserve">American journal of political science</w:t>
-      </w:r>
-      <w:r>
-        <w:t xml:space="preserve"> </w:t>
-      </w:r>
-      <w:r>
-        <w:t xml:space="preserve">52(4): 723–40.</w:t>
-      </w:r>
-    </w:p>
-    <w:p>
-      <w:pPr>
-        <w:pStyle w:val="Bibliography"/>
-      </w:pPr>
-      <w:r>
-        <w:t xml:space="preserve">Beber, Bernd. 2012. “International Mediation, Selection Effects, and the Question of Bias.”</w:t>
-      </w:r>
-      <w:r>
-        <w:t xml:space="preserve"> </w:t>
-      </w:r>
-      <w:r>
-        <w:rPr>
-          <w:i/>
-        </w:rPr>
-        <w:t xml:space="preserve">Conflict Management and Peace Science</w:t>
-      </w:r>
-      <w:r>
-        <w:t xml:space="preserve"> </w:t>
-      </w:r>
-      <w:r>
-        <w:t xml:space="preserve">29(4): 397–424.</w:t>
-      </w:r>
-    </w:p>
-    <w:p>
-      <w:pPr>
-        <w:pStyle w:val="Bibliography"/>
-      </w:pPr>
-      <w:r>
-        <w:t xml:space="preserve">Brewer, Marilynn B. 1999. “The Psychology of Prejudice: Ingroup Love and Outgroup Hate?”</w:t>
-      </w:r>
-      <w:r>
-        <w:t xml:space="preserve"> </w:t>
-      </w:r>
-      <w:r>
-        <w:rPr>
-          <w:i/>
-        </w:rPr>
-        <w:t xml:space="preserve">Journal of social issues</w:t>
-      </w:r>
-      <w:r>
-        <w:t xml:space="preserve"> </w:t>
-      </w:r>
-      <w:r>
-        <w:t xml:space="preserve">55(3): 429–44.</w:t>
-      </w:r>
-    </w:p>
-    <w:p>
-      <w:pPr>
-        <w:pStyle w:val="Bibliography"/>
-      </w:pPr>
-      <w:r>
-        <w:t xml:space="preserve">Burns, Justine, Lucia Corno, and Eliana La Ferrara. 2015.</w:t>
-      </w:r>
-      <w:r>
-        <w:t xml:space="preserve"> </w:t>
-      </w:r>
-      <w:r>
-        <w:rPr>
-          <w:i/>
-        </w:rPr>
-        <w:t xml:space="preserve">Interaction, Prejudice and Performance. Evidence from South Africa</w:t>
-      </w:r>
-      <w:r>
-        <w:t xml:space="preserve">. Working paper.</w:t>
-      </w:r>
-    </w:p>
-    <w:p>
-      <w:pPr>
-        <w:pStyle w:val="Bibliography"/>
-      </w:pPr>
-      <w:r>
-        <w:t xml:space="preserve">Campbell, Donald T. 1965. “Ethnocentric and Other Altruistic Motives.” In</w:t>
-      </w:r>
-      <w:r>
-        <w:t xml:space="preserve"> </w:t>
-      </w:r>
-      <w:r>
-        <w:rPr>
-          <w:i/>
-        </w:rPr>
-        <w:t xml:space="preserve">Nebraska Symposium on Motivation</w:t>
-      </w:r>
-      <w:r>
-        <w:t xml:space="preserve">, 283–311.</w:t>
-      </w:r>
-    </w:p>
-    <w:p>
-      <w:pPr>
-        <w:pStyle w:val="Bibliography"/>
-      </w:pPr>
-      <w:r>
-        <w:t xml:space="preserve">Daniel, Soni. 2018. “Anti-Open Grazing Law: Nass, Benue, Kwara, Taraba Tackle Defence Minister.”</w:t>
-      </w:r>
-      <w:r>
-        <w:t xml:space="preserve"> </w:t>
-      </w:r>
-      <w:r>
-        <w:rPr>
-          <w:i/>
-        </w:rPr>
-        <w:t xml:space="preserve">Vanguard</w:t>
-      </w:r>
-      <w:r>
-        <w:t xml:space="preserve">.</w:t>
-      </w:r>
-      <w:r>
-        <w:t xml:space="preserve"> </w:t>
-      </w:r>
-      <w:hyperlink r:id="rId34">
+      <w:r>
+        <w:t xml:space="preserve"> </w:t>
+      </w:r>
+      <w:hyperlink r:id="rId33">
         <w:r>
           <w:rPr>
             <w:rStyle w:val="Hyperlink"/>
@@ -1917,7 +1907,7 @@
       <w:r>
         <w:t xml:space="preserve"> </w:t>
       </w:r>
-      <w:hyperlink r:id="rId35">
+      <w:hyperlink r:id="rId34">
         <w:r>
           <w:rPr>
             <w:rStyle w:val="Hyperlink"/>
@@ -1951,7 +1941,7 @@
       <w:r>
         <w:t xml:space="preserve"> </w:t>
       </w:r>
-      <w:hyperlink r:id="rId36">
+      <w:hyperlink r:id="rId35">
         <w:r>
           <w:rPr>
             <w:rStyle w:val="Hyperlink"/>
@@ -2398,7 +2388,7 @@
       <w:r>
         <w:t xml:space="preserve"> </w:t>
       </w:r>
-      <w:hyperlink r:id="rId37">
+      <w:hyperlink r:id="rId36">
         <w:r>
           <w:rPr>
             <w:rStyle w:val="Hyperlink"/>
@@ -2968,7 +2958,7 @@
       </w:r>
     </w:p>
   </w:footnote>
-  <w:footnote w:id="28">
+  <w:footnote w:id="27">
     <w:p>
       <w:pPr>
         <w:pStyle w:val="FootnoteText"/>
@@ -3002,7 +2992,7 @@
       </w:r>
     </w:p>
   </w:footnote>
-  <w:footnote w:id="30">
+  <w:footnote w:id="29">
     <w:p>
       <w:pPr>
         <w:pStyle w:val="FootnoteText"/>
@@ -3147,7 +3137,7 @@
     </w:lvl>
   </w:abstractNum>
   <w:abstractNum w:abstractNumId="990">
-    <w:nsid w:val="3ff09fda"/>
+    <w:nsid w:val="c0f7c2ad"/>
     <w:multiLevelType w:val="multilevel"/>
     <w:lvl w:ilvl="0">
       <w:numFmt w:val="bullet"/>

</xml_diff>